<commit_message>
project presentation and slideshow
</commit_message>
<xml_diff>
--- a/Project 1 Proposal - Team Cool.docx
+++ b/Project 1 Proposal - Team Cool.docx
@@ -411,11 +411,9 @@
           <w:numId w:val="2"/>
         </w:numPr>
       </w:pPr>
-      <w:proofErr w:type="spellStart"/>
       <w:r>
         <w:t>Covid_county_population</w:t>
       </w:r>
-      <w:proofErr w:type="spellEnd"/>
     </w:p>
     <w:p>
       <w:pPr>
@@ -1177,22 +1175,6 @@
           <w:bCs/>
         </w:rPr>
       </w:pPr>
-      <w:r>
-        <w:rPr>
-          <w:b/>
-          <w:bCs/>
-        </w:rPr>
-        <w:t>+</w:t>
-      </w:r>
-    </w:p>
-    <w:p>
-      <w:pPr>
-        <w:pStyle w:val="NoSpacing"/>
-        <w:rPr>
-          <w:b/>
-          <w:bCs/>
-        </w:rPr>
-      </w:pPr>
     </w:p>
     <w:p>
       <w:pPr>
@@ -1461,43 +1443,668 @@
         <w:t xml:space="preserve">#4d) </w:t>
       </w:r>
       <w:r>
-        <w:t xml:space="preserve">Is there a correlation between Total Deaths and </w:t>
-      </w:r>
-      <w:proofErr w:type="spellStart"/>
-      <w:r>
-        <w:t>Lng</w:t>
-      </w:r>
-      <w:proofErr w:type="spellEnd"/>
-      <w:r>
-        <w:t>?</w:t>
-      </w:r>
-    </w:p>
-    <w:p>
-      <w:pPr>
-        <w:pStyle w:val="NoSpacing"/>
-      </w:pPr>
-      <w:r>
+        <w:t>Is there a correlation between Total Deaths and Lng?</w:t>
+      </w:r>
+    </w:p>
+    <w:p>
+      <w:pPr>
+        <w:pStyle w:val="NoSpacing"/>
+      </w:pPr>
+      <w:r>
+        <w:t>#</w:t>
+      </w:r>
+      <w:r>
+        <w:t>4</w:t>
+      </w:r>
+      <w:r>
+        <w:t>e</w:t>
+      </w:r>
+      <w:r>
+        <w:t>) Interesting observations from this analysis?</w:t>
+      </w:r>
+    </w:p>
+    <w:p>
+      <w:pPr>
+        <w:pStyle w:val="NoSpacing"/>
+        <w:rPr>
+          <w:b/>
+          <w:bCs/>
+        </w:rPr>
+      </w:pPr>
+    </w:p>
+    <w:p>
+      <w:pPr>
+        <w:pStyle w:val="NoSpacing"/>
+        <w:rPr>
+          <w:b/>
+          <w:bCs/>
+        </w:rPr>
+      </w:pPr>
+    </w:p>
+    <w:p>
+      <w:pPr>
+        <w:pStyle w:val="NoSpacing"/>
+        <w:rPr>
+          <w:rFonts w:ascii="Arial" w:hAnsi="Arial" w:cs="Arial"/>
+          <w:color w:val="1D1C1D"/>
+          <w:sz w:val="23"/>
+          <w:szCs w:val="23"/>
+        </w:rPr>
+      </w:pPr>
+      <w:r>
+        <w:rPr>
+          <w:rFonts w:ascii="Arial" w:hAnsi="Arial" w:cs="Arial"/>
+          <w:color w:val="1D1C1D"/>
+          <w:sz w:val="23"/>
+          <w:szCs w:val="23"/>
+        </w:rPr>
+        <w:t>Here is the </w:t>
+      </w:r>
+      <w:r>
+        <w:rPr>
+          <w:rFonts w:ascii="Arial" w:hAnsi="Arial" w:cs="Arial"/>
+          <w:b/>
+          <w:bCs/>
+          <w:color w:val="1D1C1D"/>
+          <w:sz w:val="23"/>
+          <w:szCs w:val="23"/>
+        </w:rPr>
+        <w:t>schedule for Project Presentations for Thursday 25 Jun, 2020</w:t>
+      </w:r>
+      <w:r>
+        <w:rPr>
+          <w:rFonts w:ascii="Arial" w:hAnsi="Arial" w:cs="Arial"/>
+          <w:color w:val="1D1C1D"/>
+          <w:sz w:val="23"/>
+          <w:szCs w:val="23"/>
+        </w:rPr>
+        <w:br/>
+        <w:t>We will have 4 slots as follows,</w:t>
+      </w:r>
+      <w:r>
+        <w:rPr>
+          <w:rFonts w:ascii="Arial" w:hAnsi="Arial" w:cs="Arial"/>
+          <w:color w:val="1D1C1D"/>
+          <w:sz w:val="23"/>
+          <w:szCs w:val="23"/>
+        </w:rPr>
+        <w:br/>
+      </w:r>
+      <w:r>
+        <w:rPr>
+          <w:rFonts w:ascii="Arial" w:hAnsi="Arial" w:cs="Arial"/>
+          <w:b/>
+          <w:bCs/>
+          <w:color w:val="1D1C1D"/>
+          <w:sz w:val="23"/>
+          <w:szCs w:val="23"/>
+        </w:rPr>
+        <w:t>Slot 1 - 5:45 pm - 6:30 pm</w:t>
+      </w:r>
+      <w:r>
+        <w:rPr>
+          <w:rFonts w:ascii="Arial" w:hAnsi="Arial" w:cs="Arial"/>
+          <w:color w:val="1D1C1D"/>
+          <w:sz w:val="23"/>
+          <w:szCs w:val="23"/>
+        </w:rPr>
+        <w:t> (3 teams will present in this session. These teams will have the option of leaving the class early at 8:45 pm and not attend the QA session. </w:t>
+      </w:r>
+      <w:r>
+        <w:rPr>
+          <w:rStyle w:val="HTMLCode"/>
+          <w:rFonts w:eastAsiaTheme="minorHAnsi"/>
+          <w:b/>
+          <w:bCs/>
+          <w:i/>
+          <w:iCs/>
+          <w:color w:val="E01E5A"/>
+          <w:sz w:val="18"/>
+          <w:szCs w:val="18"/>
+        </w:rPr>
+        <w:t>Please let me know if you want to present in this time-slot and take advantage of the early finish</w:t>
+      </w:r>
+      <w:r>
+        <w:rPr>
+          <w:rFonts w:ascii="Arial" w:hAnsi="Arial" w:cs="Arial"/>
+          <w:color w:val="1D1C1D"/>
+          <w:sz w:val="23"/>
+          <w:szCs w:val="23"/>
+        </w:rPr>
+        <w:t>)</w:t>
+      </w:r>
+      <w:r>
+        <w:rPr>
+          <w:rFonts w:ascii="Arial" w:hAnsi="Arial" w:cs="Arial"/>
+          <w:color w:val="1D1C1D"/>
+          <w:sz w:val="23"/>
+          <w:szCs w:val="23"/>
+        </w:rPr>
+        <w:br/>
+      </w:r>
+      <w:r>
+        <w:rPr>
+          <w:rFonts w:ascii="Arial" w:hAnsi="Arial" w:cs="Arial"/>
+          <w:b/>
+          <w:bCs/>
+          <w:color w:val="1D1C1D"/>
+          <w:sz w:val="23"/>
+          <w:szCs w:val="23"/>
+        </w:rPr>
+        <w:t>Slot 2 - 6:30 pm - 7:30 pm</w:t>
+      </w:r>
+      <w:r>
+        <w:rPr>
+          <w:rFonts w:ascii="Arial" w:hAnsi="Arial" w:cs="Arial"/>
+          <w:color w:val="1D1C1D"/>
+          <w:sz w:val="23"/>
+          <w:szCs w:val="23"/>
+        </w:rPr>
+        <w:t> (4 teams will present in this slot)</w:t>
+      </w:r>
+      <w:r>
+        <w:rPr>
+          <w:rFonts w:ascii="Arial" w:hAnsi="Arial" w:cs="Arial"/>
+          <w:color w:val="1D1C1D"/>
+          <w:sz w:val="23"/>
+          <w:szCs w:val="23"/>
+        </w:rPr>
+        <w:br/>
+      </w:r>
+      <w:r>
+        <w:rPr>
+          <w:rFonts w:ascii="Arial" w:hAnsi="Arial" w:cs="Arial"/>
+          <w:b/>
+          <w:bCs/>
+          <w:color w:val="1D1C1D"/>
+          <w:sz w:val="23"/>
+          <w:szCs w:val="23"/>
+        </w:rPr>
+        <w:t>Break - 7:30 pm - 7:45 pm</w:t>
+      </w:r>
+      <w:r>
+        <w:rPr>
+          <w:rFonts w:ascii="Arial" w:hAnsi="Arial" w:cs="Arial"/>
+          <w:color w:val="1D1C1D"/>
+          <w:sz w:val="23"/>
+          <w:szCs w:val="23"/>
+        </w:rPr>
+        <w:br/>
+      </w:r>
+      <w:r>
+        <w:rPr>
+          <w:rFonts w:ascii="Arial" w:hAnsi="Arial" w:cs="Arial"/>
+          <w:b/>
+          <w:bCs/>
+          <w:color w:val="1D1C1D"/>
+          <w:sz w:val="23"/>
+          <w:szCs w:val="23"/>
+        </w:rPr>
+        <w:t>Slot 3 - 7:45 pm - 9:00 pm</w:t>
+      </w:r>
+      <w:r>
+        <w:rPr>
+          <w:rFonts w:ascii="Arial" w:hAnsi="Arial" w:cs="Arial"/>
+          <w:color w:val="1D1C1D"/>
+          <w:sz w:val="23"/>
+          <w:szCs w:val="23"/>
+        </w:rPr>
+        <w:t> ( 5 teams will present in this slot)</w:t>
+      </w:r>
+      <w:r>
+        <w:rPr>
+          <w:rFonts w:ascii="Arial" w:hAnsi="Arial" w:cs="Arial"/>
+          <w:color w:val="1D1C1D"/>
+          <w:sz w:val="23"/>
+          <w:szCs w:val="23"/>
+        </w:rPr>
+        <w:br/>
+      </w:r>
+      <w:r>
+        <w:rPr>
+          <w:rFonts w:ascii="Arial" w:hAnsi="Arial" w:cs="Arial"/>
+          <w:b/>
+          <w:bCs/>
+          <w:color w:val="1D1C1D"/>
+          <w:sz w:val="23"/>
+          <w:szCs w:val="23"/>
+        </w:rPr>
+        <w:t>Slot 4 - 9:00 pm - 9:30 pm</w:t>
+      </w:r>
+      <w:r>
+        <w:rPr>
+          <w:rFonts w:ascii="Arial" w:hAnsi="Arial" w:cs="Arial"/>
+          <w:color w:val="1D1C1D"/>
+          <w:sz w:val="23"/>
+          <w:szCs w:val="23"/>
+        </w:rPr>
+        <w:t> (Q/A session for all teams. All teams present will take questions about their projects from students and staff. </w:t>
+      </w:r>
+      <w:r>
+        <w:rPr>
+          <w:rFonts w:ascii="Arial" w:hAnsi="Arial" w:cs="Arial"/>
+          <w:i/>
+          <w:iCs/>
+          <w:color w:val="1D1C1D"/>
+          <w:sz w:val="23"/>
+          <w:szCs w:val="23"/>
+        </w:rPr>
+        <w:t>There are no grading points for QA</w:t>
+      </w:r>
+      <w:r>
+        <w:rPr>
+          <w:rFonts w:ascii="Arial" w:hAnsi="Arial" w:cs="Arial"/>
+          <w:color w:val="1D1C1D"/>
+          <w:sz w:val="23"/>
+          <w:szCs w:val="23"/>
+        </w:rPr>
+        <w:t>)</w:t>
+      </w:r>
+      <w:r>
+        <w:rPr>
+          <w:rFonts w:ascii="Arial" w:hAnsi="Arial" w:cs="Arial"/>
+          <w:color w:val="1D1C1D"/>
+          <w:sz w:val="23"/>
+          <w:szCs w:val="23"/>
+        </w:rPr>
+        <w:br/>
+        <w:t>Note that only the 3 teams who are opting to present in Slot 1 have the option of skipping Q/A and leave class early at 8:45 pm. For everyone else, it is optional to attend Slot 1, but mandatory to be present from 6:30 pm to 9:30 pm.</w:t>
+      </w:r>
+    </w:p>
+    <w:p>
+      <w:pPr>
+        <w:pStyle w:val="NoSpacing"/>
+        <w:rPr>
+          <w:rFonts w:ascii="Arial" w:hAnsi="Arial" w:cs="Arial"/>
+          <w:color w:val="1D1C1D"/>
+          <w:sz w:val="23"/>
+          <w:szCs w:val="23"/>
+        </w:rPr>
+      </w:pPr>
+    </w:p>
+    <w:p>
+      <w:pPr>
+        <w:spacing w:after="0" w:line="240" w:lineRule="auto"/>
+        <w:rPr>
+          <w:rFonts w:ascii="Arial" w:eastAsia="Times New Roman" w:hAnsi="Arial" w:cs="Arial"/>
+          <w:color w:val="1D1C1D"/>
+          <w:sz w:val="23"/>
+          <w:szCs w:val="23"/>
+        </w:rPr>
+      </w:pPr>
+      <w:r>
+        <w:rPr>
+          <w:rFonts w:ascii="Arial" w:eastAsia="Times New Roman" w:hAnsi="Arial" w:cs="Arial"/>
+          <w:b/>
+          <w:bCs/>
+          <w:color w:val="1D1C1D"/>
+          <w:sz w:val="23"/>
+          <w:szCs w:val="23"/>
+        </w:rPr>
+        <w:t>Maximum time limit for team presentations</w:t>
+      </w:r>
+      <w:r>
+        <w:rPr>
+          <w:rFonts w:ascii="Arial" w:eastAsia="Times New Roman" w:hAnsi="Arial" w:cs="Arial"/>
+          <w:color w:val="1D1C1D"/>
+          <w:sz w:val="23"/>
+          <w:szCs w:val="23"/>
+        </w:rPr>
+        <w:t> - this will be </w:t>
+      </w:r>
+      <w:r>
+        <w:rPr>
+          <w:rFonts w:ascii="Arial" w:eastAsia="Times New Roman" w:hAnsi="Arial" w:cs="Arial"/>
+          <w:b/>
+          <w:bCs/>
+          <w:color w:val="1D1C1D"/>
+          <w:sz w:val="23"/>
+          <w:szCs w:val="23"/>
+        </w:rPr>
+        <w:t>10 minutes or 14 minutes</w:t>
+      </w:r>
+      <w:r>
+        <w:rPr>
+          <w:rFonts w:ascii="Arial" w:eastAsia="Times New Roman" w:hAnsi="Arial" w:cs="Arial"/>
+          <w:color w:val="1D1C1D"/>
+          <w:sz w:val="23"/>
+          <w:szCs w:val="23"/>
+        </w:rPr>
+        <w:t> depending on your team-size</w:t>
+      </w:r>
+      <w:r>
+        <w:rPr>
+          <w:rFonts w:ascii="Arial" w:eastAsia="Times New Roman" w:hAnsi="Arial" w:cs="Arial"/>
+          <w:color w:val="1D1C1D"/>
+          <w:sz w:val="23"/>
+          <w:szCs w:val="23"/>
+        </w:rPr>
+        <w:br/>
+        <w:t>If you have a 3-member team, you have a max limit of 10 minutes</w:t>
+      </w:r>
+      <w:r>
+        <w:rPr>
+          <w:rFonts w:ascii="Arial" w:eastAsia="Times New Roman" w:hAnsi="Arial" w:cs="Arial"/>
+          <w:color w:val="1D1C1D"/>
+          <w:sz w:val="23"/>
+          <w:szCs w:val="23"/>
+        </w:rPr>
+        <w:br/>
+        <w:t>If you have a 4-member team, you have a max limit of 14 minutes</w:t>
+      </w:r>
+    </w:p>
+    <w:p>
+      <w:pPr>
+        <w:numPr>
+          <w:ilvl w:val="0"/>
+          <w:numId w:val="3"/>
+        </w:numPr>
+        <w:spacing w:before="100" w:beforeAutospacing="1" w:after="0" w:line="240" w:lineRule="auto"/>
+        <w:ind w:left="420"/>
+        <w:rPr>
+          <w:rFonts w:ascii="Arial" w:eastAsia="Times New Roman" w:hAnsi="Arial" w:cs="Arial"/>
+          <w:color w:val="1D1C1D"/>
+          <w:sz w:val="23"/>
+          <w:szCs w:val="23"/>
+        </w:rPr>
+      </w:pPr>
+      <w:r>
+        <w:rPr>
+          <w:rFonts w:ascii="Arial" w:eastAsia="Times New Roman" w:hAnsi="Arial" w:cs="Arial"/>
+          <w:b/>
+          <w:bCs/>
+          <w:i/>
+          <w:iCs/>
+          <w:color w:val="1D1C1D"/>
+          <w:sz w:val="23"/>
+          <w:szCs w:val="23"/>
+        </w:rPr>
+        <w:t>Only one person from every team will share screen throughout the team's presentation</w:t>
+      </w:r>
+    </w:p>
+    <w:p>
+      <w:pPr>
+        <w:numPr>
+          <w:ilvl w:val="0"/>
+          <w:numId w:val="3"/>
+        </w:numPr>
+        <w:spacing w:before="100" w:beforeAutospacing="1" w:after="0" w:line="240" w:lineRule="auto"/>
+        <w:ind w:left="420"/>
+        <w:rPr>
+          <w:rFonts w:ascii="Arial" w:eastAsia="Times New Roman" w:hAnsi="Arial" w:cs="Arial"/>
+          <w:color w:val="1D1C1D"/>
+          <w:sz w:val="23"/>
+          <w:szCs w:val="23"/>
+        </w:rPr>
+      </w:pPr>
+      <w:r>
+        <w:rPr>
+          <w:rFonts w:ascii="Arial" w:eastAsia="Times New Roman" w:hAnsi="Arial" w:cs="Arial"/>
+          <w:b/>
+          <w:bCs/>
+          <w:i/>
+          <w:iCs/>
+          <w:color w:val="1D1C1D"/>
+          <w:sz w:val="23"/>
+          <w:szCs w:val="23"/>
+        </w:rPr>
+        <w:t>All team members will take turns to present (approx. 3 minutes per person)</w:t>
+      </w:r>
+    </w:p>
+    <w:p>
+      <w:pPr>
+        <w:numPr>
+          <w:ilvl w:val="0"/>
+          <w:numId w:val="3"/>
+        </w:numPr>
+        <w:spacing w:before="100" w:beforeAutospacing="1" w:after="0" w:line="240" w:lineRule="auto"/>
+        <w:ind w:left="420"/>
+        <w:rPr>
+          <w:rFonts w:ascii="Arial" w:eastAsia="Times New Roman" w:hAnsi="Arial" w:cs="Arial"/>
+          <w:color w:val="1D1C1D"/>
+          <w:sz w:val="23"/>
+          <w:szCs w:val="23"/>
+        </w:rPr>
+      </w:pPr>
+      <w:r>
+        <w:rPr>
+          <w:rFonts w:ascii="Arial" w:eastAsia="Times New Roman" w:hAnsi="Arial" w:cs="Arial"/>
+          <w:b/>
+          <w:bCs/>
+          <w:i/>
+          <w:iCs/>
+          <w:color w:val="1D1C1D"/>
+          <w:sz w:val="23"/>
+          <w:szCs w:val="23"/>
+        </w:rPr>
+        <w:t>It is mandatory for every person in the team to present.</w:t>
+      </w:r>
+    </w:p>
+    <w:p>
+      <w:pPr>
+        <w:spacing w:after="0" w:line="240" w:lineRule="auto"/>
+        <w:rPr>
+          <w:rFonts w:ascii="Arial" w:eastAsia="Times New Roman" w:hAnsi="Arial" w:cs="Arial"/>
+          <w:color w:val="1D1C1D"/>
+          <w:sz w:val="23"/>
+          <w:szCs w:val="23"/>
+        </w:rPr>
+      </w:pPr>
+      <w:r>
+        <w:rPr>
+          <w:rFonts w:ascii="Arial" w:eastAsia="Times New Roman" w:hAnsi="Arial" w:cs="Arial"/>
+          <w:i/>
+          <w:iCs/>
+          <w:color w:val="1D1C1D"/>
+          <w:sz w:val="23"/>
+          <w:szCs w:val="23"/>
+        </w:rPr>
+        <w:t>Try not to go over your code during your presentation. We will have the pleasure of looking at your code later</w:t>
+      </w:r>
+      <w:r>
+        <w:rPr>
+          <w:rFonts w:ascii="Arial" w:eastAsia="Times New Roman" w:hAnsi="Arial" w:cs="Arial"/>
+          <w:b/>
+          <w:bCs/>
+          <w:i/>
+          <w:iCs/>
+          <w:color w:val="1D1C1D"/>
+          <w:sz w:val="23"/>
+          <w:szCs w:val="23"/>
+        </w:rPr>
+        <w:t> </w:t>
+      </w:r>
+      <w:r>
+        <w:rPr>
+          <w:rFonts w:ascii="Arial" w:eastAsia="Times New Roman" w:hAnsi="Arial" w:cs="Arial"/>
+          <w:color w:val="1D1C1D"/>
+          <w:sz w:val="23"/>
+          <w:szCs w:val="23"/>
+        </w:rPr>
+        <w:br/>
+      </w:r>
+      <w:r>
+        <w:rPr>
+          <w:rFonts w:ascii="Arial" w:eastAsia="Times New Roman" w:hAnsi="Arial" w:cs="Arial"/>
+          <w:b/>
+          <w:bCs/>
+          <w:i/>
+          <w:iCs/>
+          <w:color w:val="1D1C1D"/>
+          <w:sz w:val="23"/>
+          <w:szCs w:val="23"/>
+        </w:rPr>
+        <w:t>Try to keep most of your presentation centered around the </w:t>
+      </w:r>
+      <w:r>
+        <w:rPr>
+          <w:rFonts w:ascii="Courier New" w:eastAsia="Times New Roman" w:hAnsi="Courier New" w:cs="Courier New"/>
+          <w:b/>
+          <w:bCs/>
+          <w:i/>
+          <w:iCs/>
+          <w:color w:val="E01E5A"/>
+          <w:sz w:val="18"/>
+          <w:szCs w:val="18"/>
+        </w:rPr>
+        <w:t>data story, inferences and the analysis</w:t>
+      </w:r>
+      <w:r>
+        <w:rPr>
+          <w:rFonts w:ascii="Arial" w:eastAsia="Times New Roman" w:hAnsi="Arial" w:cs="Arial"/>
+          <w:b/>
+          <w:bCs/>
+          <w:i/>
+          <w:iCs/>
+          <w:color w:val="1D1C1D"/>
+          <w:sz w:val="23"/>
+          <w:szCs w:val="23"/>
+        </w:rPr>
+        <w:t> you did to arrive at the story. </w:t>
+      </w:r>
+      <w:r>
+        <w:rPr>
+          <w:rFonts w:ascii="Arial" w:eastAsia="Times New Roman" w:hAnsi="Arial" w:cs="Arial"/>
+          <w:i/>
+          <w:iCs/>
+          <w:color w:val="1D1C1D"/>
+          <w:sz w:val="23"/>
+          <w:szCs w:val="23"/>
+        </w:rPr>
+        <w:t>Also talk (briefly) about where and how you got your data and how you cleaned/processed it.</w:t>
+      </w:r>
+      <w:r>
+        <w:rPr>
+          <w:rFonts w:ascii="Arial" w:eastAsia="Times New Roman" w:hAnsi="Arial" w:cs="Arial"/>
+          <w:color w:val="1D1C1D"/>
+          <w:sz w:val="20"/>
+          <w:szCs w:val="20"/>
+        </w:rPr>
+        <w:t> (edited) </w:t>
+      </w:r>
+    </w:p>
+    <w:p>
+      <w:pPr>
+        <w:rPr>
+          <w:b/>
+          <w:bCs/>
+        </w:rPr>
+      </w:pPr>
+      <w:r>
+        <w:rPr>
+          <w:b/>
+          <w:bCs/>
+        </w:rPr>
+        <w:br w:type="page"/>
+      </w:r>
+    </w:p>
+    <w:p>
+      <w:pPr>
+        <w:pStyle w:val="NoSpacing"/>
+        <w:rPr>
+          <w:b/>
+          <w:bCs/>
+        </w:rPr>
+      </w:pPr>
+      <w:r>
+        <w:rPr>
+          <w:noProof/>
+        </w:rPr>
         <w:lastRenderedPageBreak/>
-        <w:t>#</w:t>
-      </w:r>
-      <w:r>
-        <w:t>4</w:t>
-      </w:r>
-      <w:r>
-        <w:t>e</w:t>
-      </w:r>
-      <w:r>
-        <w:t>) Interesting observations from this analysis?</w:t>
-      </w:r>
-    </w:p>
-    <w:p>
-      <w:pPr>
-        <w:pStyle w:val="NoSpacing"/>
-        <w:rPr>
-          <w:b/>
-          <w:bCs/>
-        </w:rPr>
-      </w:pPr>
+        <w:drawing>
+          <wp:inline distT="0" distB="0" distL="0" distR="0" wp14:anchorId="7EBF7EB4" wp14:editId="773287F4">
+            <wp:extent cx="6858000" cy="3716020"/>
+            <wp:effectExtent l="0" t="0" r="0" b="0"/>
+            <wp:docPr id="1" name="Picture 1"/>
+            <wp:cNvGraphicFramePr>
+              <a:graphicFrameLocks xmlns:a="http://schemas.openxmlformats.org/drawingml/2006/main" noChangeAspect="1"/>
+            </wp:cNvGraphicFramePr>
+            <a:graphic xmlns:a="http://schemas.openxmlformats.org/drawingml/2006/main">
+              <a:graphicData uri="http://schemas.openxmlformats.org/drawingml/2006/picture">
+                <pic:pic xmlns:pic="http://schemas.openxmlformats.org/drawingml/2006/picture">
+                  <pic:nvPicPr>
+                    <pic:cNvPr id="1" name=""/>
+                    <pic:cNvPicPr/>
+                  </pic:nvPicPr>
+                  <pic:blipFill>
+                    <a:blip r:embed="rId13"/>
+                    <a:stretch>
+                      <a:fillRect/>
+                    </a:stretch>
+                  </pic:blipFill>
+                  <pic:spPr>
+                    <a:xfrm>
+                      <a:off x="0" y="0"/>
+                      <a:ext cx="6858000" cy="3716020"/>
+                    </a:xfrm>
+                    <a:prstGeom prst="rect">
+                      <a:avLst/>
+                    </a:prstGeom>
+                  </pic:spPr>
+                </pic:pic>
+              </a:graphicData>
+            </a:graphic>
+          </wp:inline>
+        </w:drawing>
+      </w:r>
+    </w:p>
+    <w:p>
+      <w:pPr>
+        <w:pStyle w:val="NoSpacing"/>
+        <w:rPr>
+          <w:b/>
+          <w:bCs/>
+        </w:rPr>
+      </w:pPr>
+    </w:p>
+    <w:p>
+      <w:pPr>
+        <w:pStyle w:val="NoSpacing"/>
+        <w:rPr>
+          <w:b/>
+          <w:bCs/>
+        </w:rPr>
+      </w:pPr>
+      <w:r>
+        <w:rPr>
+          <w:noProof/>
+        </w:rPr>
+        <w:drawing>
+          <wp:inline distT="0" distB="0" distL="0" distR="0" wp14:anchorId="6EA60D42" wp14:editId="4B2D2646">
+            <wp:extent cx="6858000" cy="3691255"/>
+            <wp:effectExtent l="0" t="0" r="0" b="4445"/>
+            <wp:docPr id="2" name="Picture 2"/>
+            <wp:cNvGraphicFramePr>
+              <a:graphicFrameLocks xmlns:a="http://schemas.openxmlformats.org/drawingml/2006/main" noChangeAspect="1"/>
+            </wp:cNvGraphicFramePr>
+            <a:graphic xmlns:a="http://schemas.openxmlformats.org/drawingml/2006/main">
+              <a:graphicData uri="http://schemas.openxmlformats.org/drawingml/2006/picture">
+                <pic:pic xmlns:pic="http://schemas.openxmlformats.org/drawingml/2006/picture">
+                  <pic:nvPicPr>
+                    <pic:cNvPr id="1" name=""/>
+                    <pic:cNvPicPr/>
+                  </pic:nvPicPr>
+                  <pic:blipFill>
+                    <a:blip r:embed="rId14"/>
+                    <a:stretch>
+                      <a:fillRect/>
+                    </a:stretch>
+                  </pic:blipFill>
+                  <pic:spPr>
+                    <a:xfrm>
+                      <a:off x="0" y="0"/>
+                      <a:ext cx="6858000" cy="3691255"/>
+                    </a:xfrm>
+                    <a:prstGeom prst="rect">
+                      <a:avLst/>
+                    </a:prstGeom>
+                  </pic:spPr>
+                </pic:pic>
+              </a:graphicData>
+            </a:graphic>
+          </wp:inline>
+        </w:drawing>
+      </w:r>
     </w:p>
     <w:sectPr>
       <w:pgSz w:w="12240" w:h="15840"/>
@@ -1512,6 +2119,155 @@
 <file path=word/numbering.xml><?xml version="1.0" encoding="utf-8"?>
 <w:numbering xmlns:wpc="http://schemas.microsoft.com/office/word/2010/wordprocessingCanvas" xmlns:cx="http://schemas.microsoft.com/office/drawing/2014/chartex" xmlns:cx1="http://schemas.microsoft.com/office/drawing/2015/9/8/chartex" xmlns:cx2="http://schemas.microsoft.com/office/drawing/2015/10/21/chartex" xmlns:cx3="http://schemas.microsoft.com/office/drawing/2016/5/9/chartex" xmlns:cx4="http://schemas.microsoft.com/office/drawing/2016/5/10/chartex" xmlns:cx5="http://schemas.microsoft.com/office/drawing/2016/5/11/chartex" xmlns:cx6="http://schemas.microsoft.com/office/drawing/2016/5/12/chartex" xmlns:cx7="http://schemas.microsoft.com/office/drawing/2016/5/13/chartex" xmlns:cx8="http://schemas.microsoft.com/office/drawing/2016/5/14/chartex" xmlns:mc="http://schemas.openxmlformats.org/markup-compatibility/2006" xmlns:aink="http://schemas.microsoft.com/office/drawing/2016/ink" xmlns:am3d="http://schemas.microsoft.com/office/drawing/2017/model3d" xmlns:o="urn:schemas-microsoft-com:office:office" xmlns:r="http://schemas.openxmlformats.org/officeDocument/2006/relationships" xmlns:m="http://schemas.openxmlformats.org/officeDocument/2006/math" xmlns:v="urn:schemas-microsoft-com:vml" xmlns:wp14="http://schemas.microsoft.com/office/word/2010/wordprocessingDrawing" xmlns:wp="http://schemas.openxmlformats.org/drawingml/2006/wordprocessingDrawing" xmlns:w10="urn:schemas-microsoft-com:office:word" xmlns:w="http://schemas.openxmlformats.org/wordprocessingml/2006/main" xmlns:w14="http://schemas.microsoft.com/office/word/2010/wordml" xmlns:w15="http://schemas.microsoft.com/office/word/2012/wordml" xmlns:w16cex="http://schemas.microsoft.com/office/word/2018/wordml/cex" xmlns:w16cid="http://schemas.microsoft.com/office/word/2016/wordml/cid" xmlns:w16="http://schemas.microsoft.com/office/word/2018/wordml" xmlns:w16se="http://schemas.microsoft.com/office/word/2015/wordml/symex" xmlns:wpg="http://schemas.microsoft.com/office/word/2010/wordprocessingGroup" xmlns:wpi="http://schemas.microsoft.com/office/word/2010/wordprocessingInk" xmlns:wne="http://schemas.microsoft.com/office/word/2006/wordml" xmlns:wps="http://schemas.microsoft.com/office/word/2010/wordprocessingShape" mc:Ignorable="w14 w15 w16se w16cid w16 w16cex wp14">
   <w:abstractNum w:abstractNumId="0" w15:restartNumberingAfterBreak="0">
+    <w:nsid w:val="3CB642CF"/>
+    <w:multiLevelType w:val="multilevel"/>
+    <w:tmpl w:val="A6B4C2E4"/>
+    <w:lvl w:ilvl="0">
+      <w:start w:val="1"/>
+      <w:numFmt w:val="bullet"/>
+      <w:lvlText w:val=""/>
+      <w:lvlJc w:val="left"/>
+      <w:pPr>
+        <w:tabs>
+          <w:tab w:val="num" w:pos="720"/>
+        </w:tabs>
+        <w:ind w:left="720" w:hanging="360"/>
+      </w:pPr>
+      <w:rPr>
+        <w:rFonts w:ascii="Symbol" w:hAnsi="Symbol" w:hint="default"/>
+        <w:sz w:val="20"/>
+      </w:rPr>
+    </w:lvl>
+    <w:lvl w:ilvl="1" w:tentative="1">
+      <w:start w:val="1"/>
+      <w:numFmt w:val="bullet"/>
+      <w:lvlText w:val="o"/>
+      <w:lvlJc w:val="left"/>
+      <w:pPr>
+        <w:tabs>
+          <w:tab w:val="num" w:pos="1440"/>
+        </w:tabs>
+        <w:ind w:left="1440" w:hanging="360"/>
+      </w:pPr>
+      <w:rPr>
+        <w:rFonts w:ascii="Courier New" w:hAnsi="Courier New" w:hint="default"/>
+        <w:sz w:val="20"/>
+      </w:rPr>
+    </w:lvl>
+    <w:lvl w:ilvl="2" w:tentative="1">
+      <w:start w:val="1"/>
+      <w:numFmt w:val="bullet"/>
+      <w:lvlText w:val=""/>
+      <w:lvlJc w:val="left"/>
+      <w:pPr>
+        <w:tabs>
+          <w:tab w:val="num" w:pos="2160"/>
+        </w:tabs>
+        <w:ind w:left="2160" w:hanging="360"/>
+      </w:pPr>
+      <w:rPr>
+        <w:rFonts w:ascii="Wingdings" w:hAnsi="Wingdings" w:hint="default"/>
+        <w:sz w:val="20"/>
+      </w:rPr>
+    </w:lvl>
+    <w:lvl w:ilvl="3" w:tentative="1">
+      <w:start w:val="1"/>
+      <w:numFmt w:val="bullet"/>
+      <w:lvlText w:val=""/>
+      <w:lvlJc w:val="left"/>
+      <w:pPr>
+        <w:tabs>
+          <w:tab w:val="num" w:pos="2880"/>
+        </w:tabs>
+        <w:ind w:left="2880" w:hanging="360"/>
+      </w:pPr>
+      <w:rPr>
+        <w:rFonts w:ascii="Wingdings" w:hAnsi="Wingdings" w:hint="default"/>
+        <w:sz w:val="20"/>
+      </w:rPr>
+    </w:lvl>
+    <w:lvl w:ilvl="4" w:tentative="1">
+      <w:start w:val="1"/>
+      <w:numFmt w:val="bullet"/>
+      <w:lvlText w:val=""/>
+      <w:lvlJc w:val="left"/>
+      <w:pPr>
+        <w:tabs>
+          <w:tab w:val="num" w:pos="3600"/>
+        </w:tabs>
+        <w:ind w:left="3600" w:hanging="360"/>
+      </w:pPr>
+      <w:rPr>
+        <w:rFonts w:ascii="Wingdings" w:hAnsi="Wingdings" w:hint="default"/>
+        <w:sz w:val="20"/>
+      </w:rPr>
+    </w:lvl>
+    <w:lvl w:ilvl="5" w:tentative="1">
+      <w:start w:val="1"/>
+      <w:numFmt w:val="bullet"/>
+      <w:lvlText w:val=""/>
+      <w:lvlJc w:val="left"/>
+      <w:pPr>
+        <w:tabs>
+          <w:tab w:val="num" w:pos="4320"/>
+        </w:tabs>
+        <w:ind w:left="4320" w:hanging="360"/>
+      </w:pPr>
+      <w:rPr>
+        <w:rFonts w:ascii="Wingdings" w:hAnsi="Wingdings" w:hint="default"/>
+        <w:sz w:val="20"/>
+      </w:rPr>
+    </w:lvl>
+    <w:lvl w:ilvl="6" w:tentative="1">
+      <w:start w:val="1"/>
+      <w:numFmt w:val="bullet"/>
+      <w:lvlText w:val=""/>
+      <w:lvlJc w:val="left"/>
+      <w:pPr>
+        <w:tabs>
+          <w:tab w:val="num" w:pos="5040"/>
+        </w:tabs>
+        <w:ind w:left="5040" w:hanging="360"/>
+      </w:pPr>
+      <w:rPr>
+        <w:rFonts w:ascii="Wingdings" w:hAnsi="Wingdings" w:hint="default"/>
+        <w:sz w:val="20"/>
+      </w:rPr>
+    </w:lvl>
+    <w:lvl w:ilvl="7" w:tentative="1">
+      <w:start w:val="1"/>
+      <w:numFmt w:val="bullet"/>
+      <w:lvlText w:val=""/>
+      <w:lvlJc w:val="left"/>
+      <w:pPr>
+        <w:tabs>
+          <w:tab w:val="num" w:pos="5760"/>
+        </w:tabs>
+        <w:ind w:left="5760" w:hanging="360"/>
+      </w:pPr>
+      <w:rPr>
+        <w:rFonts w:ascii="Wingdings" w:hAnsi="Wingdings" w:hint="default"/>
+        <w:sz w:val="20"/>
+      </w:rPr>
+    </w:lvl>
+    <w:lvl w:ilvl="8" w:tentative="1">
+      <w:start w:val="1"/>
+      <w:numFmt w:val="bullet"/>
+      <w:lvlText w:val=""/>
+      <w:lvlJc w:val="left"/>
+      <w:pPr>
+        <w:tabs>
+          <w:tab w:val="num" w:pos="6480"/>
+        </w:tabs>
+        <w:ind w:left="6480" w:hanging="360"/>
+      </w:pPr>
+      <w:rPr>
+        <w:rFonts w:ascii="Wingdings" w:hAnsi="Wingdings" w:hint="default"/>
+        <w:sz w:val="20"/>
+      </w:rPr>
+    </w:lvl>
+  </w:abstractNum>
+  <w:abstractNum w:abstractNumId="1" w15:restartNumberingAfterBreak="0">
     <w:nsid w:val="423F2CD1"/>
     <w:multiLevelType w:val="hybridMultilevel"/>
     <w:tmpl w:val="32960C22"/>
@@ -1600,7 +2356,7 @@
       </w:pPr>
     </w:lvl>
   </w:abstractNum>
-  <w:abstractNum w:abstractNumId="1" w15:restartNumberingAfterBreak="0">
+  <w:abstractNum w:abstractNumId="2" w15:restartNumberingAfterBreak="0">
     <w:nsid w:val="615D0132"/>
     <w:multiLevelType w:val="hybridMultilevel"/>
     <w:tmpl w:val="052A81C8"/>
@@ -1690,9 +2446,12 @@
     </w:lvl>
   </w:abstractNum>
   <w:num w:numId="1">
+    <w:abstractNumId w:val="2"/>
+  </w:num>
+  <w:num w:numId="2">
     <w:abstractNumId w:val="1"/>
   </w:num>
-  <w:num w:numId="2">
+  <w:num w:numId="3">
     <w:abstractNumId w:val="0"/>
   </w:num>
 </w:numbering>
@@ -2168,6 +2927,24 @@
       <w:u w:val="single"/>
     </w:rPr>
   </w:style>
+  <w:style w:type="character" w:styleId="HTMLCode">
+    <w:name w:val="HTML Code"/>
+    <w:basedOn w:val="DefaultParagraphFont"/>
+    <w:uiPriority w:val="99"/>
+    <w:semiHidden/>
+    <w:unhideWhenUsed/>
+    <w:rsid w:val="001C6D23"/>
+    <w:rPr>
+      <w:rFonts w:ascii="Courier New" w:eastAsia="Times New Roman" w:hAnsi="Courier New" w:cs="Courier New"/>
+      <w:sz w:val="20"/>
+      <w:szCs w:val="20"/>
+    </w:rPr>
+  </w:style>
+  <w:style w:type="character" w:customStyle="1" w:styleId="c-messageeditedlabel">
+    <w:name w:val="c-message__edited_label"/>
+    <w:basedOn w:val="DefaultParagraphFont"/>
+    <w:rsid w:val="001C6D23"/>
+  </w:style>
 </w:styles>
 </file>
 

</xml_diff>